<commit_message>
Added Computer Store Explanation
</commit_message>
<xml_diff>
--- a/Computer Store Project Explanation.docx
+++ b/Computer Store Project Explanation.docx
@@ -43,6 +43,15 @@
           <w:szCs w:val="32"/>
         </w:rPr>
       </w:pPr>
+      <w:r>
+        <w:rPr>
+          <w:sz w:val="32"/>
+          <w:szCs w:val="32"/>
+        </w:rPr>
+        <w:t xml:space="preserve">This project is an independent project that I worked on. </w:t>
+      </w:r>
+      <w:bookmarkStart w:id="0" w:name="_GoBack"/>
+      <w:bookmarkEnd w:id="0"/>
     </w:p>
     <w:p>
       <w:pPr>
@@ -57,6 +66,13 @@
           <w:szCs w:val="32"/>
         </w:rPr>
         <w:t>This application is a computer store application. This application is written in C#.</w:t>
+      </w:r>
+      <w:r>
+        <w:rPr>
+          <w:sz w:val="32"/>
+          <w:szCs w:val="32"/>
+        </w:rPr>
+        <w:t xml:space="preserve"> </w:t>
       </w:r>
     </w:p>
     <w:p>
@@ -234,17 +250,16 @@
           <w:sz w:val="32"/>
           <w:szCs w:val="32"/>
         </w:rPr>
-        <w:t xml:space="preserve"> sections, there is a "Screenshots" that displays screenshots of this appl</w:t>
-      </w:r>
-      <w:bookmarkStart w:id="0" w:name="_GoBack"/>
-      <w:bookmarkEnd w:id="0"/>
-      <w:r>
-        <w:rPr>
-          <w:sz w:val="32"/>
-          <w:szCs w:val="32"/>
-        </w:rPr>
-        <w:t>ication.</w:t>
-      </w:r>
+        <w:t xml:space="preserve"> sections, there is a "Screenshots" that displays screenshots of this application.</w:t>
+      </w:r>
+    </w:p>
+    <w:p>
+      <w:pPr>
+        <w:rPr>
+          <w:sz w:val="32"/>
+          <w:szCs w:val="32"/>
+        </w:rPr>
+      </w:pPr>
     </w:p>
     <w:sectPr>
       <w:pgSz w:w="12240" w:h="15840"/>

</xml_diff>